<commit_message>
Our only source is referenced now
</commit_message>
<xml_diff>
--- a/Documents/Journal.docx
+++ b/Documents/Journal.docx
@@ -164,14 +164,7 @@
           <w:rFonts w:ascii="Arial" w:eastAsia="Arial" w:hAnsi="Arial" w:cs="Arial"/>
           <w:color w:val="000000"/>
         </w:rPr>
-        <w:t xml:space="preserve"> Joel made the screens we will later need for the game and ma</w:t>
-      </w:r>
-      <w:r>
-        <w:rPr>
-          <w:rFonts w:ascii="Arial" w:eastAsia="Arial" w:hAnsi="Arial" w:cs="Arial"/>
-          <w:color w:val="000000"/>
-        </w:rPr>
-        <w:t xml:space="preserve">de an easy way to switch between them using a </w:t>
+        <w:t xml:space="preserve"> Joel made the screens we will later need for the game and made an easy way to switch between them using a </w:t>
       </w:r>
       <w:proofErr w:type="spellStart"/>
       <w:r>
@@ -227,14 +220,7 @@
           <w:rFonts w:ascii="Arial" w:eastAsia="Arial" w:hAnsi="Arial" w:cs="Arial"/>
           <w:color w:val="000000"/>
         </w:rPr>
-        <w:t xml:space="preserve"> over function and a construc</w:t>
-      </w:r>
-      <w:r>
-        <w:rPr>
-          <w:rFonts w:ascii="Arial" w:eastAsia="Arial" w:hAnsi="Arial" w:cs="Arial"/>
-          <w:color w:val="000000"/>
-        </w:rPr>
-        <w:t>tor for all buttons.</w:t>
+        <w:t xml:space="preserve"> over function and a constructor for all buttons.</w:t>
       </w:r>
     </w:p>
     <w:p>
@@ -291,29 +277,14 @@
           <w:b/>
           <w:color w:val="000000"/>
         </w:rPr>
-        <w:t>Thursd</w:t>
-      </w:r>
-      <w:r>
-        <w:rPr>
-          <w:rFonts w:ascii="Arial" w:eastAsia="Arial" w:hAnsi="Arial" w:cs="Arial"/>
-          <w:b/>
-          <w:color w:val="000000"/>
-        </w:rPr>
-        <w:t xml:space="preserve">ay January 4 - </w:t>
-      </w:r>
-      <w:r>
-        <w:rPr>
-          <w:rFonts w:ascii="Arial" w:eastAsia="Arial" w:hAnsi="Arial" w:cs="Arial"/>
-          <w:color w:val="000000"/>
-        </w:rPr>
-        <w:t>Joel figured out how to get the functionality of switching screens working and now the buttons are working in the main menu and the instruction screen. Alex researched how to render text on the screen for the instruction menu. And the instru</w:t>
-      </w:r>
-      <w:r>
-        <w:rPr>
-          <w:rFonts w:ascii="Arial" w:eastAsia="Arial" w:hAnsi="Arial" w:cs="Arial"/>
-          <w:color w:val="000000"/>
-        </w:rPr>
-        <w:t>ction screen has the game instructions on it. Also we made a separate package for scratches and made a tiled map scratch class and an attacking interface class.</w:t>
+        <w:t xml:space="preserve">Thursday January 4 - </w:t>
+      </w:r>
+      <w:r>
+        <w:rPr>
+          <w:rFonts w:ascii="Arial" w:eastAsia="Arial" w:hAnsi="Arial" w:cs="Arial"/>
+          <w:color w:val="000000"/>
+        </w:rPr>
+        <w:t>Joel figured out how to get the functionality of switching screens working and now the buttons are working in the main menu and the instruction screen. Alex researched how to render text on the screen for the instruction menu. And the instruction screen has the game instructions on it. Also we made a separate package for scratches and made a tiled map scratch class and an attacking interface class.</w:t>
       </w:r>
     </w:p>
     <w:p>
@@ -337,14 +308,7 @@
           <w:rFonts w:ascii="Arial" w:eastAsia="Arial" w:hAnsi="Arial" w:cs="Arial"/>
           <w:color w:val="000000"/>
         </w:rPr>
-        <w:t xml:space="preserve"> Alex worked on the Attack scratch and made buttons to attack and defend an</w:t>
-      </w:r>
-      <w:r>
-        <w:rPr>
-          <w:rFonts w:ascii="Arial" w:eastAsia="Arial" w:hAnsi="Arial" w:cs="Arial"/>
-          <w:color w:val="000000"/>
-        </w:rPr>
-        <w:t xml:space="preserve">d to exit to the main menu. The rolling of the dice logic works and the attack and defend buttons now generate a random number in the console. </w:t>
+        <w:t xml:space="preserve"> Alex worked on the Attack scratch and made buttons to attack and defend and to exit to the main menu. The rolling of the dice logic works and the attack and defend buttons now generate a random number in the console. </w:t>
       </w:r>
     </w:p>
     <w:p>
@@ -376,14 +340,7 @@
           <w:rFonts w:ascii="Arial" w:eastAsia="Arial" w:hAnsi="Arial" w:cs="Arial"/>
           <w:color w:val="000000"/>
         </w:rPr>
-        <w:t xml:space="preserve">number of </w:t>
-      </w:r>
-      <w:r>
-        <w:rPr>
-          <w:rFonts w:ascii="Arial" w:eastAsia="Arial" w:hAnsi="Arial" w:cs="Arial"/>
-          <w:color w:val="000000"/>
-        </w:rPr>
-        <w:t>troops per side are</w:t>
+        <w:t>number of troops per side are</w:t>
       </w:r>
       <w:proofErr w:type="gramEnd"/>
       <w:r>
@@ -415,14 +372,7 @@
           <w:rFonts w:ascii="Arial" w:eastAsia="Arial" w:hAnsi="Arial" w:cs="Arial"/>
           <w:color w:val="000000"/>
         </w:rPr>
-        <w:t xml:space="preserve"> Instead of having separate attacking and defending buttons, there is one common “bat</w:t>
-      </w:r>
-      <w:r>
-        <w:rPr>
-          <w:rFonts w:ascii="Arial" w:eastAsia="Arial" w:hAnsi="Arial" w:cs="Arial"/>
-          <w:color w:val="000000"/>
-        </w:rPr>
-        <w:t>tle” button to “Roll the dice”. Now when someone is out of troops they are sent back to the main menu.</w:t>
+        <w:t xml:space="preserve"> Instead of having separate attacking and defending buttons, there is one common “battle” button to “Roll the dice”. Now when someone is out of troops they are sent back to the main menu.</w:t>
       </w:r>
     </w:p>
     <w:p>
@@ -446,14 +396,7 @@
           <w:rFonts w:ascii="Arial" w:eastAsia="Arial" w:hAnsi="Arial" w:cs="Arial"/>
           <w:color w:val="000000"/>
         </w:rPr>
-        <w:t xml:space="preserve"> Instead of having the instruction screen text hardcoded in the instruction class, it is now read in from a file. Alex is working on t</w:t>
-      </w:r>
-      <w:r>
-        <w:rPr>
-          <w:rFonts w:ascii="Arial" w:eastAsia="Arial" w:hAnsi="Arial" w:cs="Arial"/>
-          <w:color w:val="000000"/>
-        </w:rPr>
-        <w:t xml:space="preserve">he WIP which is due this </w:t>
+        <w:t xml:space="preserve"> Instead of having the instruction screen text hardcoded in the instruction class, it is now read in from a file. Alex is working on the WIP which is due this </w:t>
       </w:r>
       <w:proofErr w:type="spellStart"/>
       <w:proofErr w:type="gramStart"/>
@@ -495,14 +438,7 @@
           <w:rFonts w:ascii="Arial" w:eastAsia="Arial" w:hAnsi="Arial" w:cs="Arial"/>
           <w:color w:val="000000"/>
         </w:rPr>
-        <w:t xml:space="preserve"> After a few days researching how to do tiled and making a tiled map, Joel is working on the tiled map scratch. Alex is still working on the WIP due in two days. Joel has now figured out how to display</w:t>
-      </w:r>
-      <w:r>
-        <w:rPr>
-          <w:rFonts w:ascii="Arial" w:eastAsia="Arial" w:hAnsi="Arial" w:cs="Arial"/>
-          <w:color w:val="000000"/>
-        </w:rPr>
-        <w:t xml:space="preserve"> the tiled map on the screen.</w:t>
+        <w:t xml:space="preserve"> After a few days researching how to do tiled and making a tiled map, Joel is working on the tiled map scratch. Alex is still working on the WIP due in two days. Joel has now figured out how to display the tiled map on the screen.</w:t>
       </w:r>
     </w:p>
     <w:p>
@@ -526,14 +462,7 @@
           <w:rFonts w:ascii="Arial" w:eastAsia="Arial" w:hAnsi="Arial" w:cs="Arial"/>
           <w:color w:val="000000"/>
         </w:rPr>
-        <w:t xml:space="preserve"> We integrated the attacking interface scratch into the main screen package, wasn’t too hard. We figured out how to change the colour of the font in the instruction screen, easier to read game instructions</w:t>
-      </w:r>
-      <w:r>
-        <w:rPr>
-          <w:rFonts w:ascii="Arial" w:eastAsia="Arial" w:hAnsi="Arial" w:cs="Arial"/>
-          <w:color w:val="000000"/>
-        </w:rPr>
-        <w:t xml:space="preserve">. </w:t>
+        <w:t xml:space="preserve"> We integrated the attacking interface scratch into the main screen package, wasn’t too hard. We figured out how to change the colour of the font in the instruction screen, easier to read game instructions. </w:t>
       </w:r>
       <w:proofErr w:type="gramStart"/>
       <w:r>
@@ -622,14 +551,7 @@
           <w:rFonts w:ascii="Arial" w:eastAsia="Arial" w:hAnsi="Arial" w:cs="Arial"/>
           <w:color w:val="000000"/>
         </w:rPr>
-        <w:t xml:space="preserve"> and we received some </w:t>
-      </w:r>
-      <w:r>
-        <w:rPr>
-          <w:rFonts w:ascii="Arial" w:eastAsia="Arial" w:hAnsi="Arial" w:cs="Arial"/>
-          <w:color w:val="000000"/>
-        </w:rPr>
-        <w:t xml:space="preserve">useful direction on where to go next with the project and how to improve it more. (Buttons leading to scratches on the main menu, </w:t>
+        <w:t xml:space="preserve"> and we received some useful direction on where to go next with the project and how to improve it more. (Buttons leading to scratches on the main menu, </w:t>
       </w:r>
       <w:proofErr w:type="gramStart"/>
       <w:r>
@@ -686,14 +608,7 @@
           <w:rFonts w:ascii="Arial" w:eastAsia="Arial" w:hAnsi="Arial" w:cs="Arial"/>
           <w:color w:val="000000"/>
         </w:rPr>
-        <w:t xml:space="preserve"> started the more realistic dice scratch with 3</w:t>
-      </w:r>
-      <w:r>
-        <w:rPr>
-          <w:rFonts w:ascii="Arial" w:eastAsia="Arial" w:hAnsi="Arial" w:cs="Arial"/>
-          <w:color w:val="000000"/>
-        </w:rPr>
-        <w:t xml:space="preserve"> attacker dice and 2 defender dice. </w:t>
+        <w:t xml:space="preserve"> started the more realistic dice scratch with 3 attacker dice and 2 defender dice. </w:t>
       </w:r>
       <w:proofErr w:type="gramStart"/>
       <w:r>
@@ -784,17 +699,124 @@
         <w:rPr>
           <w:rFonts w:ascii="Arial" w:eastAsia="Arial" w:hAnsi="Arial" w:cs="Arial"/>
           <w:color w:val="000000"/>
-          <w:u w:val="single"/>
-        </w:rPr>
-      </w:pPr>
-    </w:p>
-    <w:p>
-      <w:pPr>
-        <w:spacing w:after="0"/>
-        <w:rPr>
-          <w:rFonts w:ascii="Arial" w:eastAsia="Arial" w:hAnsi="Arial" w:cs="Arial"/>
-          <w:color w:val="000000"/>
-          <w:u w:val="single"/>
+        </w:rPr>
+      </w:pPr>
+      <w:r>
+        <w:rPr>
+          <w:rFonts w:ascii="Arial" w:eastAsia="Arial" w:hAnsi="Arial" w:cs="Arial"/>
+          <w:b/>
+          <w:color w:val="000000"/>
+        </w:rPr>
+        <w:t>Monday January 22 -</w:t>
+      </w:r>
+      <w:r>
+        <w:rPr>
+          <w:rFonts w:ascii="Arial" w:eastAsia="Arial" w:hAnsi="Arial" w:cs="Arial"/>
+          <w:color w:val="000000"/>
+        </w:rPr>
+        <w:t xml:space="preserve"> Alex started the final report. Joel is taking all the little pieces of the game and fitting them together so our game can be functioning for </w:t>
+      </w:r>
+      <w:proofErr w:type="spellStart"/>
+      <w:r>
+        <w:rPr>
+          <w:rFonts w:ascii="Arial" w:eastAsia="Arial" w:hAnsi="Arial" w:cs="Arial"/>
+          <w:color w:val="000000"/>
+        </w:rPr>
+        <w:t>Grondin</w:t>
+      </w:r>
+      <w:proofErr w:type="spellEnd"/>
+      <w:r>
+        <w:rPr>
+          <w:rFonts w:ascii="Arial" w:eastAsia="Arial" w:hAnsi="Arial" w:cs="Arial"/>
+          <w:color w:val="000000"/>
+        </w:rPr>
+        <w:t>.</w:t>
+      </w:r>
+    </w:p>
+    <w:p>
+      <w:pPr>
+        <w:spacing w:after="0"/>
+        <w:rPr>
+          <w:rFonts w:ascii="Arial" w:eastAsia="Arial" w:hAnsi="Arial" w:cs="Arial"/>
+          <w:color w:val="000000"/>
+        </w:rPr>
+      </w:pPr>
+      <w:r>
+        <w:rPr>
+          <w:rFonts w:ascii="Arial" w:eastAsia="Arial" w:hAnsi="Arial" w:cs="Arial"/>
+          <w:b/>
+          <w:color w:val="000000"/>
+        </w:rPr>
+        <w:t>Tuesday</w:t>
+      </w:r>
+      <w:r>
+        <w:rPr>
+          <w:rFonts w:ascii="Arial" w:eastAsia="Arial" w:hAnsi="Arial" w:cs="Arial"/>
+          <w:b/>
+          <w:color w:val="000000"/>
+        </w:rPr>
+        <w:t xml:space="preserve"> January</w:t>
+      </w:r>
+      <w:r>
+        <w:rPr>
+          <w:rFonts w:ascii="Arial" w:eastAsia="Arial" w:hAnsi="Arial" w:cs="Arial"/>
+          <w:b/>
+          <w:color w:val="000000"/>
+        </w:rPr>
+        <w:t xml:space="preserve"> 23</w:t>
+      </w:r>
+      <w:r>
+        <w:rPr>
+          <w:rFonts w:ascii="Arial" w:eastAsia="Arial" w:hAnsi="Arial" w:cs="Arial"/>
+          <w:b/>
+          <w:color w:val="000000"/>
+        </w:rPr>
+        <w:t xml:space="preserve"> -</w:t>
+      </w:r>
+      <w:r>
+        <w:rPr>
+          <w:rFonts w:ascii="Arial" w:eastAsia="Arial" w:hAnsi="Arial" w:cs="Arial"/>
+          <w:color w:val="000000"/>
+        </w:rPr>
+        <w:t xml:space="preserve"> Alex </w:t>
+      </w:r>
+      <w:r>
+        <w:rPr>
+          <w:rFonts w:ascii="Arial" w:eastAsia="Arial" w:hAnsi="Arial" w:cs="Arial"/>
+          <w:color w:val="000000"/>
+        </w:rPr>
+        <w:t>continued</w:t>
+      </w:r>
+      <w:r>
+        <w:rPr>
+          <w:rFonts w:ascii="Arial" w:eastAsia="Arial" w:hAnsi="Arial" w:cs="Arial"/>
+          <w:color w:val="000000"/>
+        </w:rPr>
+        <w:t xml:space="preserve"> the final report. Joel is taking all the little pieces of the game and fitting them together so our game can be functioning for </w:t>
+      </w:r>
+      <w:proofErr w:type="spellStart"/>
+      <w:r>
+        <w:rPr>
+          <w:rFonts w:ascii="Arial" w:eastAsia="Arial" w:hAnsi="Arial" w:cs="Arial"/>
+          <w:color w:val="000000"/>
+        </w:rPr>
+        <w:t>Grondin</w:t>
+      </w:r>
+      <w:proofErr w:type="spellEnd"/>
+      <w:r>
+        <w:rPr>
+          <w:rFonts w:ascii="Arial" w:eastAsia="Arial" w:hAnsi="Arial" w:cs="Arial"/>
+          <w:color w:val="000000"/>
+        </w:rPr>
+        <w:t>.</w:t>
+      </w:r>
+    </w:p>
+    <w:p>
+      <w:pPr>
+        <w:spacing w:after="0"/>
+        <w:rPr>
+          <w:rFonts w:ascii="Arial" w:eastAsia="Arial" w:hAnsi="Arial" w:cs="Arial"/>
+          <w:color w:val="000000"/>
         </w:rPr>
       </w:pPr>
       <w:bookmarkStart w:id="0" w:name="_GoBack"/>

</xml_diff>

<commit_message>
All Documents added. Ready to mark Grondin
</commit_message>
<xml_diff>
--- a/Documents/Journal.docx
+++ b/Documents/Journal.docx
@@ -747,15 +747,7 @@
           <w:b/>
           <w:color w:val="000000"/>
         </w:rPr>
-        <w:t>Tuesday</w:t>
-      </w:r>
-      <w:r>
-        <w:rPr>
-          <w:rFonts w:ascii="Arial" w:eastAsia="Arial" w:hAnsi="Arial" w:cs="Arial"/>
-          <w:b/>
-          <w:color w:val="000000"/>
-        </w:rPr>
-        <w:t xml:space="preserve"> January</w:t>
+        <w:t>Tuesday January</w:t>
       </w:r>
       <w:r>
         <w:rPr>
@@ -809,6 +801,38 @@
           <w:color w:val="000000"/>
         </w:rPr>
         <w:t>.</w:t>
+      </w:r>
+    </w:p>
+    <w:p>
+      <w:pPr>
+        <w:spacing w:after="0"/>
+        <w:rPr>
+          <w:rFonts w:ascii="Arial" w:eastAsia="Arial" w:hAnsi="Arial" w:cs="Arial"/>
+          <w:color w:val="000000"/>
+        </w:rPr>
+      </w:pPr>
+      <w:r>
+        <w:rPr>
+          <w:rFonts w:ascii="Arial" w:eastAsia="Arial" w:hAnsi="Arial" w:cs="Arial"/>
+          <w:b/>
+          <w:color w:val="000000"/>
+        </w:rPr>
+        <w:t xml:space="preserve">Thursday January 25 </w:t>
+      </w:r>
+      <w:r>
+        <w:rPr>
+          <w:rFonts w:ascii="Arial" w:eastAsia="Arial" w:hAnsi="Arial" w:cs="Arial"/>
+          <w:b/>
+          <w:color w:val="000000"/>
+        </w:rPr>
+        <w:t>-</w:t>
+      </w:r>
+      <w:r>
+        <w:rPr>
+          <w:rFonts w:ascii="Arial" w:eastAsia="Arial" w:hAnsi="Arial" w:cs="Arial"/>
+          <w:color w:val="000000"/>
+        </w:rPr>
+        <w:t xml:space="preserve"> Joel has finished the game and it now functions as a game. Alex finished all the documents to be handed in.</w:t>
       </w:r>
     </w:p>
     <w:p>

</xml_diff>